<commit_message>
Extended the read me file
</commit_message>
<xml_diff>
--- a/Read Me.docx
+++ b/Read Me.docx
@@ -12,7 +12,13 @@
         <w:rPr>
           <w:b/>
         </w:rPr>
-        <w:t>Intro</w:t>
+        <w:t>Inf</w:t>
+      </w:r>
+      <w:r>
+        <w:rPr>
+          <w:b/>
+        </w:rPr>
+        <w:t>o</w:t>
       </w:r>
     </w:p>
     <w:p>
@@ -88,39 +94,53 @@
           <w:b/>
         </w:rPr>
       </w:pPr>
+      <w:r>
+        <w:rPr>
+          <w:b/>
+        </w:rPr>
+        <w:t>Setup</w:t>
+      </w:r>
+    </w:p>
+    <w:p>
+      <w:r>
+        <w:t>To start using the application you will need to create</w:t>
+      </w:r>
+      <w:r>
+        <w:t xml:space="preserve"> a new database. You can find a</w:t>
+      </w:r>
+      <w:r>
+        <w:t xml:space="preserve"> </w:t>
+      </w:r>
+      <w:proofErr w:type="spellStart"/>
+      <w:r>
+        <w:t>sql</w:t>
+      </w:r>
+      <w:proofErr w:type="spellEnd"/>
+      <w:r>
+        <w:t xml:space="preserve"> and</w:t>
+      </w:r>
+      <w:r>
+        <w:t xml:space="preserve"> a</w:t>
+      </w:r>
+      <w:r>
+        <w:t xml:space="preserve"> txt file of the query you need to execute in order to do this in the SQL folder inside the project’s solution.</w:t>
+      </w:r>
+      <w:r>
+        <w:t xml:space="preserve"> Run the solution in your browser. To access the application type </w:t>
+      </w:r>
+      <w:r>
+        <w:t xml:space="preserve">the following address in the browser: </w:t>
+      </w:r>
+      <w:hyperlink r:id="rId4" w:history="1">
+        <w:r>
+          <w:rPr>
+            <w:rStyle w:val="Hyperlink"/>
+          </w:rPr>
+          <w:t>http://localhost:60910/index.html</w:t>
+        </w:r>
+      </w:hyperlink>
       <w:bookmarkStart w:id="0" w:name="_GoBack"/>
-      <w:r>
-        <w:rPr>
-          <w:b/>
-        </w:rPr>
-        <w:t>Setup</w:t>
-      </w:r>
-    </w:p>
-    <w:bookmarkEnd w:id="0"/>
-    <w:p>
-      <w:r>
-        <w:t>To start using the application you will need to create</w:t>
-      </w:r>
-      <w:r>
-        <w:t xml:space="preserve"> a new database. You can find a</w:t>
-      </w:r>
-      <w:r>
-        <w:t xml:space="preserve"> </w:t>
-      </w:r>
-      <w:proofErr w:type="spellStart"/>
-      <w:r>
-        <w:t>sql</w:t>
-      </w:r>
-      <w:proofErr w:type="spellEnd"/>
-      <w:r>
-        <w:t xml:space="preserve"> and</w:t>
-      </w:r>
-      <w:r>
-        <w:t xml:space="preserve"> a</w:t>
-      </w:r>
-      <w:r>
-        <w:t xml:space="preserve"> txt file of the query you need to execute in order to do this in the SQL folder inside the project’s solution.</w:t>
-      </w:r>
+      <w:bookmarkEnd w:id="0"/>
     </w:p>
     <w:sectPr>
       <w:pgSz w:w="12240" w:h="15840"/>
@@ -553,6 +573,7 @@
   <w:style w:type="character" w:default="1" w:styleId="DefaultParagraphFont">
     <w:name w:val="Default Paragraph Font"/>
     <w:uiPriority w:val="1"/>
+    <w:semiHidden/>
     <w:unhideWhenUsed/>
   </w:style>
   <w:style w:type="table" w:default="1" w:styleId="TableNormal">
@@ -588,6 +609,17 @@
       <w:sz w:val="32"/>
       <w:szCs w:val="32"/>
       <w:lang w:val="en-GB"/>
+    </w:rPr>
+  </w:style>
+  <w:style w:type="character" w:styleId="Hyperlink">
+    <w:name w:val="Hyperlink"/>
+    <w:basedOn w:val="DefaultParagraphFont"/>
+    <w:uiPriority w:val="99"/>
+    <w:unhideWhenUsed/>
+    <w:rsid w:val="00B57B06"/>
+    <w:rPr>
+      <w:color w:val="0563C1" w:themeColor="hyperlink"/>
+      <w:u w:val="single"/>
     </w:rPr>
   </w:style>
 </w:styles>

</xml_diff>